<commit_message>
news and cv update 23.10
</commit_message>
<xml_diff>
--- a/files/Zheng_cv.docx
+++ b/files/Zheng_cv.docx
@@ -5116,6 +5116,76 @@
           <w:szCs w:val="22"/>
         </w:rPr>
       </w:pPr>
+      <w:r>
+        <w:rPr>
+          <w:rFonts w:ascii="Times New Roman" w:hAnsi="Times New Roman" w:cs="Times New Roman"/>
+          <w:b/>
+          <w:sz w:val="22"/>
+          <w:szCs w:val="22"/>
+        </w:rPr>
+        <w:t>Zheng, J.,</w:t>
+      </w:r>
+      <w:r>
+        <w:rPr>
+          <w:rFonts w:ascii="Times New Roman" w:hAnsi="Times New Roman" w:cs="Times New Roman"/>
+          <w:b/>
+          <w:sz w:val="22"/>
+          <w:szCs w:val="22"/>
+        </w:rPr>
+        <w:t xml:space="preserve"> </w:t>
+      </w:r>
+      <w:r>
+        <w:rPr>
+          <w:rFonts w:ascii="Times New Roman" w:hAnsi="Times New Roman" w:cs="Times New Roman"/>
+          <w:bCs/>
+          <w:sz w:val="22"/>
+          <w:szCs w:val="22"/>
+        </w:rPr>
+        <w:t>and Meister, M. (</w:t>
+      </w:r>
+      <w:r>
+        <w:rPr>
+          <w:rFonts w:ascii="Times New Roman" w:hAnsi="Times New Roman" w:cs="Times New Roman"/>
+          <w:sz w:val="22"/>
+          <w:szCs w:val="22"/>
+        </w:rPr>
+        <w:t>In prep</w:t>
+      </w:r>
+      <w:r>
+        <w:rPr>
+          <w:rFonts w:ascii="Times New Roman" w:hAnsi="Times New Roman" w:cs="Times New Roman"/>
+          <w:sz w:val="22"/>
+          <w:szCs w:val="22"/>
+        </w:rPr>
+        <w:t xml:space="preserve">). </w:t>
+      </w:r>
+      <w:r>
+        <w:rPr>
+          <w:rFonts w:ascii="Times New Roman" w:hAnsi="Times New Roman" w:cs="Times New Roman"/>
+          <w:sz w:val="22"/>
+          <w:szCs w:val="22"/>
+        </w:rPr>
+        <w:t>The Unbearable Slowness of Being</w:t>
+      </w:r>
+      <w:r>
+        <w:rPr>
+          <w:rFonts w:ascii="Times New Roman" w:hAnsi="Times New Roman" w:cs="Times New Roman"/>
+          <w:sz w:val="22"/>
+          <w:szCs w:val="22"/>
+        </w:rPr>
+        <w:t>.</w:t>
+      </w:r>
+    </w:p>
+    <w:p>
+      <w:pPr>
+        <w:ind w:left="360" w:hanging="360"/>
+        <w:jc w:val="both"/>
+        <w:rPr>
+          <w:rFonts w:ascii="Times New Roman" w:hAnsi="Times New Roman" w:cs="Times New Roman"/>
+          <w:sz w:val="22"/>
+          <w:szCs w:val="22"/>
+        </w:rPr>
+      </w:pPr>
       <w:proofErr w:type="spellStart"/>
       <w:r>
         <w:rPr>
@@ -5144,6 +5214,15 @@
           <w:szCs w:val="22"/>
         </w:rPr>
         <w:t xml:space="preserve"> Zheng, J., </w:t>
+      </w:r>
+      <w:r>
+        <w:rPr>
+          <w:rFonts w:ascii="Times New Roman" w:hAnsi="Times New Roman" w:cs="Times New Roman"/>
+          <w:b/>
+          <w:sz w:val="22"/>
+          <w:szCs w:val="22"/>
+        </w:rPr>
+        <w:t xml:space="preserve">… </w:t>
       </w:r>
       <w:r>
         <w:rPr>

</xml_diff>

<commit_message>
Update cv and about
</commit_message>
<xml_diff>
--- a/files/Zheng_cv.docx
+++ b/files/Zheng_cv.docx
@@ -251,6 +251,7 @@
         <w:tabs>
           <w:tab w:val="right" w:pos="10800"/>
         </w:tabs>
+        <w:spacing w:line="280" w:lineRule="exact"/>
         <w:jc w:val="both"/>
         <w:rPr>
           <w:rFonts w:ascii="Times New Roman" w:hAnsi="Times New Roman" w:cs="Times New Roman"/>
@@ -337,6 +338,7 @@
         <w:tabs>
           <w:tab w:val="right" w:pos="10800"/>
         </w:tabs>
+        <w:spacing w:line="280" w:lineRule="exact"/>
         <w:jc w:val="both"/>
         <w:rPr>
           <w:rFonts w:ascii="Times New Roman" w:hAnsi="Times New Roman" w:cs="Times New Roman"/>
@@ -389,19 +391,82 @@
         <w:tabs>
           <w:tab w:val="right" w:pos="10800"/>
         </w:tabs>
+        <w:spacing w:line="280" w:lineRule="exact"/>
         <w:jc w:val="both"/>
         <w:rPr>
           <w:rFonts w:ascii="Times New Roman" w:hAnsi="Times New Roman" w:cs="Times New Roman"/>
-          <w:sz w:val="22"/>
-          <w:szCs w:val="22"/>
-          <w:lang w:eastAsia="zh-CN"/>
-        </w:rPr>
-      </w:pPr>
-      <w:r>
-        <w:rPr>
-          <w:rFonts w:ascii="Times New Roman" w:hAnsi="Times New Roman" w:cs="Times New Roman"/>
-          <w:sz w:val="22"/>
-          <w:szCs w:val="22"/>
+          <w:sz w:val="20"/>
+          <w:szCs w:val="20"/>
+          <w:lang w:eastAsia="zh-CN"/>
+        </w:rPr>
+      </w:pPr>
+      <w:r>
+        <w:rPr>
+          <w:rFonts w:ascii="Times New Roman" w:hAnsi="Times New Roman" w:cs="Times New Roman"/>
+          <w:sz w:val="20"/>
+          <w:szCs w:val="20"/>
+          <w:lang w:eastAsia="zh-CN"/>
+        </w:rPr>
+        <w:t xml:space="preserve">President of the </w:t>
+      </w:r>
+      <w:proofErr w:type="spellStart"/>
+      <w:r>
+        <w:rPr>
+          <w:rFonts w:ascii="Times New Roman" w:hAnsi="Times New Roman" w:cs="Times New Roman"/>
+          <w:sz w:val="20"/>
+          <w:szCs w:val="20"/>
+          <w:lang w:eastAsia="zh-CN"/>
+        </w:rPr>
+        <w:t>Neurotechers</w:t>
+      </w:r>
+      <w:proofErr w:type="spellEnd"/>
+      <w:r>
+        <w:rPr>
+          <w:rFonts w:ascii="Times New Roman" w:hAnsi="Times New Roman" w:cs="Times New Roman"/>
+          <w:sz w:val="20"/>
+          <w:szCs w:val="20"/>
+          <w:lang w:eastAsia="zh-CN"/>
+        </w:rPr>
+        <w:t xml:space="preserve">, </w:t>
+      </w:r>
+      <w:r>
+        <w:rPr>
+          <w:rFonts w:ascii="Times New Roman" w:hAnsi="Times New Roman" w:cs="Times New Roman"/>
+          <w:sz w:val="20"/>
+          <w:szCs w:val="20"/>
+          <w:lang w:eastAsia="zh-CN"/>
+        </w:rPr>
+        <w:t xml:space="preserve">Caltech’s Neuroscience Graduate Student Organization  </w:t>
+      </w:r>
+      <w:r>
+        <w:rPr>
+          <w:rFonts w:ascii="Times New Roman" w:hAnsi="Times New Roman" w:cs="Times New Roman"/>
+          <w:sz w:val="20"/>
+          <w:szCs w:val="20"/>
+          <w:lang w:eastAsia="zh-CN"/>
+        </w:rPr>
+        <w:t xml:space="preserve"> </w:t>
+      </w:r>
+    </w:p>
+    <w:p>
+      <w:pPr>
+        <w:tabs>
+          <w:tab w:val="right" w:pos="10800"/>
+        </w:tabs>
+        <w:spacing w:line="280" w:lineRule="exact"/>
+        <w:jc w:val="both"/>
+        <w:rPr>
+          <w:rFonts w:ascii="Times New Roman" w:hAnsi="Times New Roman" w:cs="Times New Roman"/>
+          <w:sz w:val="20"/>
+          <w:szCs w:val="20"/>
+          <w:lang w:eastAsia="zh-CN"/>
+        </w:rPr>
+      </w:pPr>
+      <w:r>
+        <w:rPr>
+          <w:rFonts w:ascii="Times New Roman" w:hAnsi="Times New Roman" w:cs="Times New Roman"/>
+          <w:sz w:val="20"/>
+          <w:szCs w:val="20"/>
           <w:lang w:eastAsia="zh-CN"/>
         </w:rPr>
         <w:t>2023 Chen Diversity and Inclusion Grant Award</w:t>
@@ -409,8 +474,8 @@
       <w:r>
         <w:rPr>
           <w:rFonts w:ascii="Times New Roman" w:hAnsi="Times New Roman" w:cs="Times New Roman"/>
-          <w:sz w:val="22"/>
-          <w:szCs w:val="22"/>
+          <w:sz w:val="20"/>
+          <w:szCs w:val="20"/>
           <w:lang w:eastAsia="zh-CN"/>
         </w:rPr>
         <w:t>ee</w:t>
@@ -1835,34 +1900,43 @@
           <w:szCs w:val="22"/>
           <w:lang w:eastAsia="zh-CN"/>
         </w:rPr>
-        <w:t xml:space="preserve">the </w:t>
-      </w:r>
-      <w:r>
-        <w:rPr>
-          <w:rFonts w:ascii="Times New Roman" w:hAnsi="Times New Roman" w:cs="Times New Roman"/>
-          <w:sz w:val="21"/>
-          <w:szCs w:val="22"/>
-          <w:lang w:eastAsia="zh-CN"/>
-        </w:rPr>
-        <w:t>videos</w:t>
-      </w:r>
-      <w:r>
-        <w:rPr>
-          <w:rFonts w:ascii="Times New Roman" w:hAnsi="Times New Roman" w:cs="Times New Roman"/>
-          <w:sz w:val="21"/>
-          <w:szCs w:val="22"/>
-          <w:lang w:eastAsia="zh-CN"/>
-        </w:rPr>
-        <w:t xml:space="preserve"> and analyzed </w:t>
-      </w:r>
-      <w:r>
-        <w:rPr>
-          <w:rFonts w:ascii="Times New Roman" w:hAnsi="Times New Roman" w:cs="Times New Roman"/>
-          <w:sz w:val="21"/>
-          <w:szCs w:val="22"/>
-          <w:lang w:eastAsia="zh-CN"/>
-        </w:rPr>
-        <w:t xml:space="preserve">data using </w:t>
+        <w:t xml:space="preserve">and analyzed </w:t>
+      </w:r>
+      <w:r>
+        <w:rPr>
+          <w:rFonts w:ascii="Times New Roman" w:hAnsi="Times New Roman" w:cs="Times New Roman"/>
+          <w:sz w:val="21"/>
+          <w:szCs w:val="22"/>
+          <w:lang w:eastAsia="zh-CN"/>
+        </w:rPr>
+        <w:t xml:space="preserve">video </w:t>
+      </w:r>
+      <w:r>
+        <w:rPr>
+          <w:rFonts w:ascii="Times New Roman" w:hAnsi="Times New Roman" w:cs="Times New Roman"/>
+          <w:sz w:val="21"/>
+          <w:szCs w:val="22"/>
+          <w:lang w:eastAsia="zh-CN"/>
+        </w:rPr>
+        <w:t>data using</w:t>
+      </w:r>
+      <w:r>
+        <w:rPr>
+          <w:rFonts w:ascii="Times New Roman" w:hAnsi="Times New Roman" w:cs="Times New Roman"/>
+          <w:sz w:val="21"/>
+          <w:szCs w:val="22"/>
+          <w:lang w:eastAsia="zh-CN"/>
+        </w:rPr>
+        <w:t xml:space="preserve"> computer vision and</w:t>
+      </w:r>
+      <w:r>
+        <w:rPr>
+          <w:rFonts w:ascii="Times New Roman" w:hAnsi="Times New Roman" w:cs="Times New Roman"/>
+          <w:sz w:val="21"/>
+          <w:szCs w:val="22"/>
+          <w:lang w:eastAsia="zh-CN"/>
+        </w:rPr>
+        <w:t xml:space="preserve"> </w:t>
       </w:r>
       <w:r>
         <w:rPr>
@@ -1955,17 +2029,15 @@
         </w:rPr>
         <w:t xml:space="preserve">, Simons </w:t>
       </w:r>
-      <w:proofErr w:type="spellStart"/>
-      <w:r>
-        <w:rPr>
-          <w:rFonts w:ascii="Times New Roman" w:hAnsi="Times New Roman" w:cs="Times New Roman"/>
-          <w:sz w:val="21"/>
-          <w:szCs w:val="22"/>
-          <w:lang w:eastAsia="zh-CN"/>
-        </w:rPr>
-        <w:t>Collaboraton</w:t>
-      </w:r>
-      <w:proofErr w:type="spellEnd"/>
+      <w:r>
+        <w:rPr>
+          <w:rFonts w:ascii="Times New Roman" w:hAnsi="Times New Roman" w:cs="Times New Roman"/>
+          <w:sz w:val="21"/>
+          <w:szCs w:val="22"/>
+          <w:lang w:eastAsia="zh-CN"/>
+        </w:rPr>
+        <w:t>Collaboration</w:t>
+      </w:r>
       <w:r>
         <w:rPr>
           <w:rFonts w:ascii="Times New Roman" w:hAnsi="Times New Roman" w:cs="Times New Roman"/>
@@ -2320,45 +2392,7 @@
           <w:szCs w:val="22"/>
           <w:lang w:eastAsia="zh-CN"/>
         </w:rPr>
-        <w:t xml:space="preserve">. </w:t>
-      </w:r>
-      <w:r>
-        <w:rPr>
-          <w:rFonts w:ascii="Times New Roman" w:hAnsi="Times New Roman" w:cs="Times New Roman"/>
-          <w:sz w:val="21"/>
-          <w:szCs w:val="22"/>
-          <w:lang w:eastAsia="zh-CN"/>
-        </w:rPr>
-        <w:t xml:space="preserve">Performed </w:t>
-      </w:r>
-      <w:proofErr w:type="spellStart"/>
-      <w:r>
-        <w:rPr>
-          <w:rFonts w:ascii="Times New Roman" w:hAnsi="Times New Roman" w:cs="Times New Roman"/>
-          <w:sz w:val="21"/>
-          <w:szCs w:val="22"/>
-          <w:lang w:eastAsia="zh-CN"/>
-        </w:rPr>
-        <w:t>microinfusion</w:t>
-      </w:r>
-      <w:proofErr w:type="spellEnd"/>
-      <w:r>
-        <w:rPr>
-          <w:rFonts w:ascii="Times New Roman" w:hAnsi="Times New Roman" w:cs="Times New Roman"/>
-          <w:sz w:val="21"/>
-          <w:szCs w:val="22"/>
-          <w:lang w:eastAsia="zh-CN"/>
-        </w:rPr>
-        <w:t xml:space="preserve"> </w:t>
-      </w:r>
-      <w:r>
-        <w:rPr>
-          <w:rFonts w:ascii="Times New Roman" w:hAnsi="Times New Roman" w:cs="Times New Roman"/>
-          <w:sz w:val="21"/>
-          <w:szCs w:val="22"/>
-          <w:lang w:eastAsia="zh-CN"/>
-        </w:rPr>
-        <w:t>on animals.</w:t>
+        <w:t>.</w:t>
       </w:r>
     </w:p>
     <w:p>
@@ -3997,7 +4031,412 @@
         <w:tabs>
           <w:tab w:val="right" w:pos="10800"/>
         </w:tabs>
-        <w:spacing w:before="60"/>
+        <w:rPr>
+          <w:rFonts w:ascii="Times New Roman" w:hAnsi="Times New Roman" w:cs="Times New Roman"/>
+          <w:sz w:val="20"/>
+          <w:szCs w:val="20"/>
+          <w:lang w:eastAsia="zh-CN"/>
+        </w:rPr>
+      </w:pPr>
+      <w:r>
+        <w:rPr>
+          <w:rFonts w:ascii="Times New Roman" w:hAnsi="Times New Roman" w:cs="Times New Roman"/>
+          <w:b/>
+          <w:bCs/>
+          <w:sz w:val="20"/>
+          <w:szCs w:val="20"/>
+          <w:lang w:eastAsia="zh-CN"/>
+        </w:rPr>
+        <w:t xml:space="preserve">President for the </w:t>
+      </w:r>
+      <w:proofErr w:type="spellStart"/>
+      <w:r>
+        <w:rPr>
+          <w:rFonts w:ascii="Times New Roman" w:hAnsi="Times New Roman" w:cs="Times New Roman"/>
+          <w:b/>
+          <w:bCs/>
+          <w:sz w:val="20"/>
+          <w:szCs w:val="20"/>
+          <w:lang w:eastAsia="zh-CN"/>
+        </w:rPr>
+        <w:t>Neurotechers</w:t>
+      </w:r>
+      <w:proofErr w:type="spellEnd"/>
+      <w:r>
+        <w:rPr>
+          <w:rFonts w:ascii="Times New Roman" w:hAnsi="Times New Roman" w:cs="Times New Roman"/>
+          <w:b/>
+          <w:bCs/>
+          <w:sz w:val="20"/>
+          <w:szCs w:val="20"/>
+          <w:lang w:eastAsia="zh-CN"/>
+        </w:rPr>
+        <w:t xml:space="preserve">, </w:t>
+      </w:r>
+      <w:r>
+        <w:rPr>
+          <w:rFonts w:ascii="Times New Roman" w:hAnsi="Times New Roman" w:cs="Times New Roman"/>
+          <w:sz w:val="20"/>
+          <w:szCs w:val="20"/>
+          <w:lang w:eastAsia="zh-CN"/>
+        </w:rPr>
+        <w:t>Caltech</w:t>
+      </w:r>
+      <w:r>
+        <w:rPr>
+          <w:rFonts w:ascii="Times New Roman" w:hAnsi="Times New Roman" w:cs="Times New Roman"/>
+          <w:sz w:val="20"/>
+          <w:szCs w:val="20"/>
+          <w:lang w:eastAsia="zh-CN"/>
+        </w:rPr>
+        <w:tab/>
+        <w:t>Jun. 2023 - Present</w:t>
+      </w:r>
+    </w:p>
+    <w:p>
+      <w:pPr>
+        <w:tabs>
+          <w:tab w:val="right" w:pos="10800"/>
+        </w:tabs>
+        <w:rPr>
+          <w:rFonts w:ascii="Times New Roman" w:hAnsi="Times New Roman" w:cs="Times New Roman"/>
+          <w:sz w:val="20"/>
+          <w:szCs w:val="20"/>
+          <w:lang w:eastAsia="zh-CN"/>
+        </w:rPr>
+      </w:pPr>
+      <w:r>
+        <w:rPr>
+          <w:rFonts w:ascii="Times New Roman" w:hAnsi="Times New Roman" w:cs="Times New Roman"/>
+          <w:sz w:val="20"/>
+          <w:szCs w:val="20"/>
+          <w:lang w:eastAsia="zh-CN"/>
+        </w:rPr>
+        <w:t xml:space="preserve">Academic Event Co-chair for the </w:t>
+      </w:r>
+      <w:proofErr w:type="spellStart"/>
+      <w:r>
+        <w:rPr>
+          <w:rFonts w:ascii="Times New Roman" w:hAnsi="Times New Roman" w:cs="Times New Roman"/>
+          <w:sz w:val="20"/>
+          <w:szCs w:val="20"/>
+          <w:lang w:eastAsia="zh-CN"/>
+        </w:rPr>
+        <w:t>Neurotechers</w:t>
+      </w:r>
+      <w:proofErr w:type="spellEnd"/>
+      <w:r>
+        <w:rPr>
+          <w:rFonts w:ascii="Times New Roman" w:hAnsi="Times New Roman" w:cs="Times New Roman"/>
+          <w:sz w:val="20"/>
+          <w:szCs w:val="20"/>
+          <w:lang w:eastAsia="zh-CN"/>
+        </w:rPr>
+        <w:t xml:space="preserve">, </w:t>
+      </w:r>
+      <w:r>
+        <w:rPr>
+          <w:rFonts w:ascii="Times New Roman" w:hAnsi="Times New Roman" w:cs="Times New Roman"/>
+          <w:sz w:val="20"/>
+          <w:szCs w:val="20"/>
+          <w:lang w:eastAsia="zh-CN"/>
+        </w:rPr>
+        <w:t>Calte</w:t>
+      </w:r>
+      <w:r>
+        <w:rPr>
+          <w:rFonts w:ascii="Times New Roman" w:hAnsi="Times New Roman" w:cs="Times New Roman"/>
+          <w:sz w:val="20"/>
+          <w:szCs w:val="20"/>
+          <w:lang w:eastAsia="zh-CN"/>
+        </w:rPr>
+        <w:t>ch</w:t>
+      </w:r>
+      <w:r>
+        <w:rPr>
+          <w:rFonts w:ascii="Times New Roman" w:hAnsi="Times New Roman" w:cs="Times New Roman"/>
+          <w:sz w:val="20"/>
+          <w:szCs w:val="20"/>
+          <w:lang w:eastAsia="zh-CN"/>
+        </w:rPr>
+        <w:tab/>
+      </w:r>
+      <w:r>
+        <w:rPr>
+          <w:rFonts w:ascii="Times New Roman" w:hAnsi="Times New Roman" w:cs="Times New Roman"/>
+          <w:sz w:val="20"/>
+          <w:szCs w:val="20"/>
+          <w:lang w:eastAsia="zh-CN"/>
+        </w:rPr>
+        <w:t>Feb</w:t>
+      </w:r>
+      <w:r>
+        <w:rPr>
+          <w:rFonts w:ascii="Times New Roman" w:hAnsi="Times New Roman" w:cs="Times New Roman"/>
+          <w:sz w:val="20"/>
+          <w:szCs w:val="20"/>
+          <w:lang w:eastAsia="zh-CN"/>
+        </w:rPr>
+        <w:t xml:space="preserve">. </w:t>
+      </w:r>
+      <w:r>
+        <w:rPr>
+          <w:rFonts w:ascii="Times New Roman" w:hAnsi="Times New Roman" w:cs="Times New Roman"/>
+          <w:sz w:val="20"/>
+          <w:szCs w:val="20"/>
+          <w:lang w:eastAsia="zh-CN"/>
+        </w:rPr>
+        <w:t xml:space="preserve">2022 </w:t>
+      </w:r>
+      <w:r>
+        <w:rPr>
+          <w:rFonts w:ascii="Times New Roman" w:hAnsi="Times New Roman" w:cs="Times New Roman"/>
+          <w:sz w:val="20"/>
+          <w:szCs w:val="20"/>
+          <w:lang w:eastAsia="zh-CN"/>
+        </w:rPr>
+        <w:t>-</w:t>
+      </w:r>
+      <w:r>
+        <w:rPr>
+          <w:rFonts w:ascii="Times New Roman" w:hAnsi="Times New Roman" w:cs="Times New Roman"/>
+          <w:sz w:val="20"/>
+          <w:szCs w:val="20"/>
+          <w:lang w:eastAsia="zh-CN"/>
+        </w:rPr>
+        <w:t xml:space="preserve"> </w:t>
+      </w:r>
+      <w:r>
+        <w:rPr>
+          <w:rFonts w:ascii="Times New Roman" w:hAnsi="Times New Roman" w:cs="Times New Roman"/>
+          <w:sz w:val="20"/>
+          <w:szCs w:val="20"/>
+          <w:lang w:eastAsia="zh-CN"/>
+        </w:rPr>
+        <w:t>Jun. 2023</w:t>
+      </w:r>
+    </w:p>
+    <w:p>
+      <w:pPr>
+        <w:tabs>
+          <w:tab w:val="right" w:pos="10800"/>
+        </w:tabs>
+        <w:rPr>
+          <w:rFonts w:ascii="Times New Roman" w:hAnsi="Times New Roman" w:cs="Times New Roman"/>
+          <w:sz w:val="18"/>
+          <w:szCs w:val="20"/>
+          <w:lang w:eastAsia="zh-CN"/>
+        </w:rPr>
+      </w:pPr>
+      <w:r>
+        <w:rPr>
+          <w:rFonts w:ascii="Times New Roman" w:hAnsi="Times New Roman" w:cs="Times New Roman"/>
+          <w:sz w:val="20"/>
+          <w:szCs w:val="20"/>
+          <w:lang w:eastAsia="zh-CN"/>
+        </w:rPr>
+        <w:t xml:space="preserve">Data Science and AI for Neuroscience Summer School, Caltech </w:t>
+      </w:r>
+      <w:r>
+        <w:rPr>
+          <w:rFonts w:ascii="Times New Roman" w:hAnsi="Times New Roman" w:cs="Times New Roman"/>
+          <w:szCs w:val="28"/>
+          <w:lang w:eastAsia="zh-CN"/>
+        </w:rPr>
+        <w:t xml:space="preserve">| </w:t>
+      </w:r>
+      <w:r>
+        <w:rPr>
+          <w:rFonts w:ascii="Times New Roman" w:hAnsi="Times New Roman" w:cs="Times New Roman"/>
+          <w:i/>
+          <w:sz w:val="21"/>
+          <w:szCs w:val="22"/>
+          <w:lang w:eastAsia="zh-CN"/>
+        </w:rPr>
+        <w:t>Participant</w:t>
+      </w:r>
+      <w:r>
+        <w:rPr>
+          <w:rFonts w:ascii="Times New Roman" w:hAnsi="Times New Roman" w:cs="Times New Roman"/>
+          <w:i/>
+          <w:sz w:val="21"/>
+          <w:szCs w:val="22"/>
+          <w:lang w:eastAsia="zh-CN"/>
+        </w:rPr>
+        <w:tab/>
+      </w:r>
+      <w:r>
+        <w:rPr>
+          <w:rFonts w:ascii="Times New Roman" w:hAnsi="Times New Roman" w:cs="Times New Roman"/>
+          <w:sz w:val="20"/>
+          <w:szCs w:val="20"/>
+          <w:lang w:eastAsia="zh-CN"/>
+        </w:rPr>
+        <w:t>Jul.</w:t>
+      </w:r>
+      <w:r>
+        <w:rPr>
+          <w:rFonts w:ascii="Times New Roman" w:hAnsi="Times New Roman" w:cs="Times New Roman"/>
+          <w:sz w:val="20"/>
+          <w:szCs w:val="20"/>
+          <w:lang w:eastAsia="zh-CN"/>
+        </w:rPr>
+        <w:t xml:space="preserve"> 20</w:t>
+      </w:r>
+      <w:r>
+        <w:rPr>
+          <w:rFonts w:ascii="Times New Roman" w:hAnsi="Times New Roman" w:cs="Times New Roman"/>
+          <w:sz w:val="20"/>
+          <w:szCs w:val="20"/>
+          <w:lang w:eastAsia="zh-CN"/>
+        </w:rPr>
+        <w:t>22</w:t>
+      </w:r>
+    </w:p>
+    <w:p>
+      <w:pPr>
+        <w:tabs>
+          <w:tab w:val="right" w:pos="10800"/>
+        </w:tabs>
+        <w:rPr>
+          <w:rFonts w:ascii="Times New Roman" w:hAnsi="Times New Roman" w:cs="Times New Roman"/>
+          <w:sz w:val="18"/>
+          <w:szCs w:val="18"/>
+          <w:lang w:eastAsia="zh-CN"/>
+        </w:rPr>
+      </w:pPr>
+      <w:r>
+        <w:rPr>
+          <w:rFonts w:ascii="Times New Roman" w:hAnsi="Times New Roman" w:cs="Times New Roman"/>
+          <w:sz w:val="21"/>
+          <w:szCs w:val="21"/>
+          <w:lang w:eastAsia="zh-CN"/>
+        </w:rPr>
+        <w:t>Executive Education</w:t>
+      </w:r>
+      <w:r>
+        <w:rPr>
+          <w:rFonts w:ascii="Times New Roman" w:hAnsi="Times New Roman" w:cs="Times New Roman"/>
+          <w:sz w:val="21"/>
+          <w:szCs w:val="21"/>
+          <w:lang w:eastAsia="zh-CN"/>
+        </w:rPr>
+        <w:t xml:space="preserve"> Program</w:t>
+      </w:r>
+      <w:r>
+        <w:rPr>
+          <w:rFonts w:ascii="Times New Roman" w:hAnsi="Times New Roman" w:cs="Times New Roman"/>
+          <w:sz w:val="21"/>
+          <w:szCs w:val="21"/>
+          <w:lang w:eastAsia="zh-CN"/>
+        </w:rPr>
+        <w:t>s</w:t>
+      </w:r>
+      <w:r>
+        <w:rPr>
+          <w:rFonts w:ascii="Times New Roman" w:hAnsi="Times New Roman" w:cs="Times New Roman"/>
+          <w:sz w:val="21"/>
+          <w:szCs w:val="21"/>
+          <w:lang w:eastAsia="zh-CN"/>
+        </w:rPr>
+        <w:t xml:space="preserve"> at </w:t>
+      </w:r>
+      <w:proofErr w:type="spellStart"/>
+      <w:r>
+        <w:rPr>
+          <w:rFonts w:ascii="Times New Roman" w:hAnsi="Times New Roman" w:cs="Times New Roman"/>
+          <w:sz w:val="21"/>
+          <w:szCs w:val="21"/>
+          <w:lang w:eastAsia="zh-CN"/>
+        </w:rPr>
+        <w:t>Møller</w:t>
+      </w:r>
+      <w:proofErr w:type="spellEnd"/>
+      <w:r>
+        <w:rPr>
+          <w:rFonts w:ascii="Times New Roman" w:hAnsi="Times New Roman" w:cs="Times New Roman"/>
+          <w:sz w:val="21"/>
+          <w:szCs w:val="21"/>
+          <w:lang w:eastAsia="zh-CN"/>
+        </w:rPr>
+        <w:t xml:space="preserve"> Centre, University of Cambridge</w:t>
+      </w:r>
+      <w:r>
+        <w:rPr>
+          <w:rFonts w:ascii="Times New Roman" w:hAnsi="Times New Roman" w:cs="Times New Roman"/>
+          <w:b/>
+          <w:sz w:val="22"/>
+          <w:lang w:eastAsia="zh-CN"/>
+        </w:rPr>
+        <w:t xml:space="preserve"> </w:t>
+      </w:r>
+      <w:r>
+        <w:rPr>
+          <w:rFonts w:ascii="Times New Roman" w:hAnsi="Times New Roman" w:cs="Times New Roman"/>
+          <w:sz w:val="22"/>
+          <w:lang w:eastAsia="zh-CN"/>
+        </w:rPr>
+        <w:t xml:space="preserve">| </w:t>
+      </w:r>
+      <w:r>
+        <w:rPr>
+          <w:rFonts w:ascii="Times New Roman" w:hAnsi="Times New Roman" w:cs="Times New Roman"/>
+          <w:i/>
+          <w:sz w:val="20"/>
+          <w:szCs w:val="21"/>
+          <w:lang w:eastAsia="zh-CN"/>
+        </w:rPr>
+        <w:t>Client Relationship Assistant</w:t>
+      </w:r>
+      <w:r>
+        <w:rPr>
+          <w:rFonts w:ascii="Times New Roman" w:hAnsi="Times New Roman" w:cs="Times New Roman"/>
+          <w:lang w:eastAsia="zh-CN"/>
+        </w:rPr>
+        <w:tab/>
+      </w:r>
+      <w:r>
+        <w:rPr>
+          <w:rFonts w:ascii="Times New Roman" w:hAnsi="Times New Roman" w:cs="Times New Roman"/>
+          <w:sz w:val="18"/>
+          <w:szCs w:val="18"/>
+          <w:lang w:eastAsia="zh-CN"/>
+        </w:rPr>
+        <w:t>Jul</w:t>
+      </w:r>
+      <w:r>
+        <w:rPr>
+          <w:rFonts w:ascii="Times New Roman" w:hAnsi="Times New Roman" w:cs="Times New Roman"/>
+          <w:sz w:val="18"/>
+          <w:szCs w:val="18"/>
+          <w:lang w:eastAsia="zh-CN"/>
+        </w:rPr>
+        <w:t>.</w:t>
+      </w:r>
+      <w:r>
+        <w:rPr>
+          <w:rFonts w:ascii="Times New Roman" w:hAnsi="Times New Roman" w:cs="Times New Roman"/>
+          <w:sz w:val="18"/>
+          <w:szCs w:val="18"/>
+          <w:lang w:eastAsia="zh-CN"/>
+        </w:rPr>
+        <w:t xml:space="preserve"> - Sep.</w:t>
+      </w:r>
+      <w:r>
+        <w:rPr>
+          <w:rFonts w:ascii="Times New Roman" w:hAnsi="Times New Roman" w:cs="Times New Roman"/>
+          <w:sz w:val="18"/>
+          <w:szCs w:val="18"/>
+          <w:lang w:eastAsia="zh-CN"/>
+        </w:rPr>
+        <w:t xml:space="preserve"> 2019</w:t>
+      </w:r>
+    </w:p>
+    <w:p>
+      <w:pPr>
+        <w:tabs>
+          <w:tab w:val="right" w:pos="10800"/>
+        </w:tabs>
         <w:rPr>
           <w:rFonts w:ascii="Times New Roman" w:hAnsi="Times New Roman" w:cs="Times New Roman"/>
           <w:sz w:val="23"/>
@@ -4005,6 +4444,16 @@
           <w:lang w:eastAsia="zh-CN"/>
         </w:rPr>
       </w:pPr>
+      <w:r>
+        <w:rPr>
+          <w:rFonts w:ascii="Times New Roman" w:hAnsi="Times New Roman" w:cs="Times New Roman"/>
+          <w:bCs/>
+          <w:sz w:val="22"/>
+          <w:szCs w:val="23"/>
+          <w:lang w:eastAsia="zh-CN"/>
+        </w:rPr>
+        <w:t>BEE 2600 Principles of Biological Engineering</w:t>
+      </w:r>
       <w:r>
         <w:rPr>
           <w:rFonts w:ascii="Times New Roman" w:hAnsi="Times New Roman" w:cs="Times New Roman"/>
@@ -4013,7 +4462,7 @@
           <w:szCs w:val="23"/>
           <w:lang w:eastAsia="zh-CN"/>
         </w:rPr>
-        <w:t xml:space="preserve">BEE 2600 Principles of Biological Engineering </w:t>
+        <w:t xml:space="preserve"> </w:t>
       </w:r>
       <w:r>
         <w:rPr>
@@ -4050,588 +4499,7 @@
           <w:szCs w:val="20"/>
           <w:lang w:eastAsia="zh-CN"/>
         </w:rPr>
-        <w:t xml:space="preserve">Jan. </w:t>
-      </w:r>
-      <w:r>
-        <w:rPr>
-          <w:rFonts w:ascii="Times New Roman" w:hAnsi="Times New Roman" w:cs="Times New Roman"/>
-          <w:sz w:val="20"/>
-          <w:szCs w:val="20"/>
-          <w:lang w:eastAsia="zh-CN"/>
-        </w:rPr>
-        <w:t>-</w:t>
-      </w:r>
-      <w:r>
-        <w:rPr>
-          <w:rFonts w:ascii="Times New Roman" w:hAnsi="Times New Roman" w:cs="Times New Roman"/>
-          <w:sz w:val="20"/>
-          <w:szCs w:val="20"/>
-          <w:lang w:eastAsia="zh-CN"/>
-        </w:rPr>
-        <w:t xml:space="preserve"> Dec. </w:t>
-      </w:r>
-      <w:r>
-        <w:rPr>
-          <w:rFonts w:ascii="Times New Roman" w:hAnsi="Times New Roman" w:cs="Times New Roman"/>
-          <w:sz w:val="20"/>
-          <w:szCs w:val="20"/>
-          <w:lang w:eastAsia="zh-CN"/>
-        </w:rPr>
-        <w:t>2017</w:t>
-      </w:r>
-    </w:p>
-    <w:p>
-      <w:pPr>
-        <w:tabs>
-          <w:tab w:val="right" w:pos="10800"/>
-        </w:tabs>
-        <w:rPr>
-          <w:rFonts w:ascii="Times New Roman" w:hAnsi="Times New Roman" w:cs="Times New Roman"/>
-          <w:sz w:val="22"/>
-          <w:szCs w:val="22"/>
-          <w:lang w:eastAsia="zh-CN"/>
-        </w:rPr>
-      </w:pPr>
-      <w:r>
-        <w:rPr>
-          <w:rFonts w:ascii="Times New Roman" w:hAnsi="Times New Roman" w:cs="Times New Roman"/>
-          <w:sz w:val="22"/>
-          <w:szCs w:val="22"/>
-          <w:lang w:eastAsia="zh-CN"/>
-        </w:rPr>
-        <w:t xml:space="preserve">Advisor: </w:t>
-      </w:r>
-      <w:proofErr w:type="spellStart"/>
-      <w:r>
-        <w:rPr>
-          <w:rFonts w:ascii="Times New Roman" w:hAnsi="Times New Roman" w:cs="Times New Roman"/>
-          <w:sz w:val="22"/>
-          <w:szCs w:val="22"/>
-          <w:lang w:eastAsia="zh-CN"/>
-        </w:rPr>
-        <w:t>Mingming</w:t>
-      </w:r>
-      <w:proofErr w:type="spellEnd"/>
-      <w:r>
-        <w:rPr>
-          <w:rFonts w:ascii="Times New Roman" w:hAnsi="Times New Roman" w:cs="Times New Roman"/>
-          <w:sz w:val="22"/>
-          <w:szCs w:val="22"/>
-          <w:lang w:eastAsia="zh-CN"/>
-        </w:rPr>
-        <w:t xml:space="preserve"> Wu, Associate Professor of Department of Biological Engineering, Cornell University</w:t>
-      </w:r>
-    </w:p>
-    <w:p>
-      <w:pPr>
-        <w:pStyle w:val="ListParagraph"/>
-        <w:numPr>
-          <w:ilvl w:val="0"/>
-          <w:numId w:val="4"/>
-        </w:numPr>
-        <w:spacing w:line="240" w:lineRule="exact"/>
-        <w:ind w:left="374" w:hanging="187"/>
-        <w:jc w:val="both"/>
-        <w:rPr>
-          <w:rFonts w:ascii="Times New Roman" w:hAnsi="Times New Roman" w:cs="Times New Roman"/>
-          <w:sz w:val="21"/>
-          <w:szCs w:val="22"/>
-          <w:lang w:eastAsia="zh-CN"/>
-        </w:rPr>
-      </w:pPr>
-      <w:r>
-        <w:rPr>
-          <w:rFonts w:ascii="Times New Roman" w:hAnsi="Times New Roman" w:cs="Times New Roman"/>
-          <w:sz w:val="21"/>
-          <w:szCs w:val="22"/>
-          <w:lang w:eastAsia="zh-CN"/>
-        </w:rPr>
-        <w:t>Designed a homework assignment about growth kinetics in a neurobiological background.</w:t>
-      </w:r>
-    </w:p>
-    <w:p>
-      <w:pPr>
-        <w:pStyle w:val="ListParagraph"/>
-        <w:numPr>
-          <w:ilvl w:val="0"/>
-          <w:numId w:val="4"/>
-        </w:numPr>
-        <w:spacing w:line="240" w:lineRule="exact"/>
-        <w:ind w:left="374" w:hanging="187"/>
-        <w:jc w:val="both"/>
-        <w:rPr>
-          <w:rFonts w:ascii="Times New Roman" w:hAnsi="Times New Roman" w:cs="Times New Roman"/>
-          <w:sz w:val="21"/>
-          <w:szCs w:val="22"/>
-          <w:lang w:eastAsia="zh-CN"/>
-        </w:rPr>
-      </w:pPr>
-      <w:r>
-        <w:rPr>
-          <w:rFonts w:ascii="Times New Roman" w:hAnsi="Times New Roman" w:cs="Times New Roman"/>
-          <w:sz w:val="21"/>
-          <w:szCs w:val="22"/>
-          <w:lang w:eastAsia="zh-CN"/>
-        </w:rPr>
-        <w:t>Held weekly office hours and TA meetings and monitored Piazza, an online Q&amp;A platform for the course.</w:t>
-      </w:r>
-    </w:p>
-    <w:p>
-      <w:pPr>
-        <w:pStyle w:val="ListParagraph"/>
-        <w:numPr>
-          <w:ilvl w:val="0"/>
-          <w:numId w:val="4"/>
-        </w:numPr>
-        <w:spacing w:line="240" w:lineRule="exact"/>
-        <w:ind w:left="374" w:hanging="187"/>
-        <w:jc w:val="both"/>
-        <w:rPr>
-          <w:rFonts w:ascii="Times New Roman" w:hAnsi="Times New Roman" w:cs="Times New Roman"/>
-          <w:sz w:val="21"/>
-          <w:szCs w:val="22"/>
-          <w:lang w:eastAsia="zh-CN"/>
-        </w:rPr>
-      </w:pPr>
-      <w:r>
-        <w:rPr>
-          <w:rFonts w:ascii="Times New Roman" w:hAnsi="Times New Roman" w:cs="Times New Roman"/>
-          <w:sz w:val="21"/>
-          <w:szCs w:val="22"/>
-          <w:lang w:eastAsia="zh-CN"/>
-        </w:rPr>
-        <w:t>Graded homework and proctored examinations.</w:t>
-      </w:r>
-    </w:p>
-    <w:p>
-      <w:pPr>
-        <w:tabs>
-          <w:tab w:val="right" w:pos="10800"/>
-        </w:tabs>
-        <w:rPr>
-          <w:rFonts w:ascii="Times New Roman" w:hAnsi="Times New Roman" w:cs="Times New Roman"/>
-          <w:sz w:val="22"/>
-          <w:szCs w:val="22"/>
-          <w:lang w:eastAsia="zh-CN"/>
-        </w:rPr>
-      </w:pPr>
-      <w:r>
-        <w:rPr>
-          <w:rFonts w:ascii="Times New Roman" w:hAnsi="Times New Roman" w:cs="Times New Roman"/>
-          <w:b/>
-          <w:bCs/>
-          <w:sz w:val="22"/>
-          <w:szCs w:val="22"/>
-          <w:lang w:eastAsia="zh-CN"/>
-        </w:rPr>
-        <w:t xml:space="preserve">President for the </w:t>
-      </w:r>
-      <w:proofErr w:type="spellStart"/>
-      <w:r>
-        <w:rPr>
-          <w:rFonts w:ascii="Times New Roman" w:hAnsi="Times New Roman" w:cs="Times New Roman"/>
-          <w:b/>
-          <w:bCs/>
-          <w:sz w:val="22"/>
-          <w:szCs w:val="22"/>
-          <w:lang w:eastAsia="zh-CN"/>
-        </w:rPr>
-        <w:t>Neurotechers</w:t>
-      </w:r>
-      <w:proofErr w:type="spellEnd"/>
-      <w:r>
-        <w:rPr>
-          <w:rFonts w:ascii="Times New Roman" w:hAnsi="Times New Roman" w:cs="Times New Roman"/>
-          <w:b/>
-          <w:bCs/>
-          <w:sz w:val="22"/>
-          <w:szCs w:val="22"/>
-          <w:lang w:eastAsia="zh-CN"/>
-        </w:rPr>
-        <w:t xml:space="preserve">, </w:t>
-      </w:r>
-      <w:r>
-        <w:rPr>
-          <w:rFonts w:ascii="Times New Roman" w:hAnsi="Times New Roman" w:cs="Times New Roman"/>
-          <w:sz w:val="22"/>
-          <w:szCs w:val="22"/>
-          <w:lang w:eastAsia="zh-CN"/>
-        </w:rPr>
-        <w:t>Caltech</w:t>
-      </w:r>
-      <w:r>
-        <w:rPr>
-          <w:rFonts w:ascii="Times New Roman" w:hAnsi="Times New Roman" w:cs="Times New Roman"/>
-          <w:sz w:val="22"/>
-          <w:szCs w:val="22"/>
-          <w:lang w:eastAsia="zh-CN"/>
-        </w:rPr>
-        <w:tab/>
-      </w:r>
-      <w:r>
-        <w:rPr>
-          <w:rFonts w:ascii="Times New Roman" w:hAnsi="Times New Roman" w:cs="Times New Roman"/>
-          <w:sz w:val="20"/>
-          <w:szCs w:val="20"/>
-          <w:lang w:eastAsia="zh-CN"/>
-        </w:rPr>
-        <w:t>Jun. 2023 - Present</w:t>
-      </w:r>
-    </w:p>
-    <w:p>
-      <w:pPr>
-        <w:tabs>
-          <w:tab w:val="right" w:pos="10800"/>
-        </w:tabs>
-        <w:rPr>
-          <w:rFonts w:ascii="Times New Roman" w:hAnsi="Times New Roman" w:cs="Times New Roman"/>
-          <w:sz w:val="20"/>
-          <w:szCs w:val="20"/>
-          <w:lang w:eastAsia="zh-CN"/>
-        </w:rPr>
-      </w:pPr>
-      <w:r>
-        <w:rPr>
-          <w:rFonts w:ascii="Times New Roman" w:hAnsi="Times New Roman" w:cs="Times New Roman"/>
-          <w:b/>
-          <w:bCs/>
-          <w:sz w:val="22"/>
-          <w:szCs w:val="22"/>
-          <w:lang w:eastAsia="zh-CN"/>
-        </w:rPr>
-        <w:t xml:space="preserve">Academic Event Co-chair for the </w:t>
-      </w:r>
-      <w:proofErr w:type="spellStart"/>
-      <w:r>
-        <w:rPr>
-          <w:rFonts w:ascii="Times New Roman" w:hAnsi="Times New Roman" w:cs="Times New Roman"/>
-          <w:b/>
-          <w:bCs/>
-          <w:sz w:val="22"/>
-          <w:szCs w:val="22"/>
-          <w:lang w:eastAsia="zh-CN"/>
-        </w:rPr>
-        <w:t>Neurotechers</w:t>
-      </w:r>
-      <w:proofErr w:type="spellEnd"/>
-      <w:r>
-        <w:rPr>
-          <w:rFonts w:ascii="Times New Roman" w:hAnsi="Times New Roman" w:cs="Times New Roman"/>
-          <w:sz w:val="22"/>
-          <w:szCs w:val="22"/>
-          <w:lang w:eastAsia="zh-CN"/>
-        </w:rPr>
-        <w:t xml:space="preserve">, </w:t>
-      </w:r>
-      <w:r>
-        <w:rPr>
-          <w:rFonts w:ascii="Times New Roman" w:hAnsi="Times New Roman" w:cs="Times New Roman"/>
-          <w:sz w:val="22"/>
-          <w:szCs w:val="22"/>
-          <w:lang w:eastAsia="zh-CN"/>
-        </w:rPr>
-        <w:t>Calte</w:t>
-      </w:r>
-      <w:r>
-        <w:rPr>
-          <w:rFonts w:ascii="Times New Roman" w:hAnsi="Times New Roman" w:cs="Times New Roman"/>
-          <w:sz w:val="22"/>
-          <w:szCs w:val="22"/>
-          <w:lang w:eastAsia="zh-CN"/>
-        </w:rPr>
-        <w:t>ch</w:t>
-      </w:r>
-      <w:r>
-        <w:rPr>
-          <w:rFonts w:ascii="Times New Roman" w:hAnsi="Times New Roman" w:cs="Times New Roman"/>
-          <w:sz w:val="28"/>
-          <w:szCs w:val="28"/>
-          <w:lang w:eastAsia="zh-CN"/>
-        </w:rPr>
-        <w:tab/>
-      </w:r>
-      <w:r>
-        <w:rPr>
-          <w:rFonts w:ascii="Times New Roman" w:hAnsi="Times New Roman" w:cs="Times New Roman"/>
-          <w:sz w:val="20"/>
-          <w:szCs w:val="20"/>
-          <w:lang w:eastAsia="zh-CN"/>
-        </w:rPr>
-        <w:t>Feb</w:t>
-      </w:r>
-      <w:r>
-        <w:rPr>
-          <w:rFonts w:ascii="Times New Roman" w:hAnsi="Times New Roman" w:cs="Times New Roman"/>
-          <w:sz w:val="20"/>
-          <w:szCs w:val="20"/>
-          <w:lang w:eastAsia="zh-CN"/>
-        </w:rPr>
-        <w:t>.</w:t>
-      </w:r>
-      <w:r>
-        <w:rPr>
-          <w:rFonts w:ascii="Times New Roman" w:hAnsi="Times New Roman" w:cs="Times New Roman"/>
-          <w:sz w:val="20"/>
-          <w:szCs w:val="20"/>
-          <w:lang w:eastAsia="zh-CN"/>
-        </w:rPr>
-        <w:t xml:space="preserve"> </w:t>
-      </w:r>
-      <w:r>
-        <w:rPr>
-          <w:rFonts w:ascii="Times New Roman" w:hAnsi="Times New Roman" w:cs="Times New Roman"/>
-          <w:sz w:val="20"/>
-          <w:szCs w:val="20"/>
-          <w:lang w:eastAsia="zh-CN"/>
-        </w:rPr>
-        <w:t xml:space="preserve">2022 </w:t>
-      </w:r>
-      <w:r>
-        <w:rPr>
-          <w:rFonts w:ascii="Times New Roman" w:hAnsi="Times New Roman" w:cs="Times New Roman"/>
-          <w:sz w:val="20"/>
-          <w:szCs w:val="20"/>
-          <w:lang w:eastAsia="zh-CN"/>
-        </w:rPr>
-        <w:t>-</w:t>
-      </w:r>
-      <w:r>
-        <w:rPr>
-          <w:rFonts w:ascii="Times New Roman" w:hAnsi="Times New Roman" w:cs="Times New Roman"/>
-          <w:sz w:val="20"/>
-          <w:szCs w:val="20"/>
-          <w:lang w:eastAsia="zh-CN"/>
-        </w:rPr>
-        <w:t xml:space="preserve"> </w:t>
-      </w:r>
-      <w:r>
-        <w:rPr>
-          <w:rFonts w:ascii="Times New Roman" w:hAnsi="Times New Roman" w:cs="Times New Roman"/>
-          <w:sz w:val="20"/>
-          <w:szCs w:val="20"/>
-          <w:lang w:eastAsia="zh-CN"/>
-        </w:rPr>
-        <w:t>Jun. 2023</w:t>
-      </w:r>
-    </w:p>
-    <w:p>
-      <w:pPr>
-        <w:tabs>
-          <w:tab w:val="right" w:pos="10800"/>
-        </w:tabs>
-        <w:rPr>
-          <w:rFonts w:ascii="Times New Roman" w:hAnsi="Times New Roman" w:cs="Times New Roman"/>
-          <w:sz w:val="18"/>
-          <w:szCs w:val="20"/>
-          <w:lang w:eastAsia="zh-CN"/>
-        </w:rPr>
-      </w:pPr>
-      <w:r>
-        <w:rPr>
-          <w:rFonts w:ascii="Times New Roman" w:hAnsi="Times New Roman" w:cs="Times New Roman"/>
-          <w:sz w:val="20"/>
-          <w:szCs w:val="20"/>
-          <w:lang w:eastAsia="zh-CN"/>
-        </w:rPr>
-        <w:t xml:space="preserve">Data Science and AI for Neuroscience Summer School, Caltech </w:t>
-      </w:r>
-      <w:r>
-        <w:rPr>
-          <w:rFonts w:ascii="Times New Roman" w:hAnsi="Times New Roman" w:cs="Times New Roman"/>
-          <w:szCs w:val="28"/>
-          <w:lang w:eastAsia="zh-CN"/>
-        </w:rPr>
-        <w:t xml:space="preserve">| </w:t>
-      </w:r>
-      <w:r>
-        <w:rPr>
-          <w:rFonts w:ascii="Times New Roman" w:hAnsi="Times New Roman" w:cs="Times New Roman"/>
-          <w:i/>
-          <w:sz w:val="21"/>
-          <w:szCs w:val="22"/>
-          <w:lang w:eastAsia="zh-CN"/>
-        </w:rPr>
-        <w:t>Participant</w:t>
-      </w:r>
-      <w:r>
-        <w:rPr>
-          <w:rFonts w:ascii="Times New Roman" w:hAnsi="Times New Roman" w:cs="Times New Roman"/>
-          <w:i/>
-          <w:sz w:val="21"/>
-          <w:szCs w:val="22"/>
-          <w:lang w:eastAsia="zh-CN"/>
-        </w:rPr>
-        <w:tab/>
-      </w:r>
-      <w:r>
-        <w:rPr>
-          <w:rFonts w:ascii="Times New Roman" w:hAnsi="Times New Roman" w:cs="Times New Roman"/>
-          <w:sz w:val="20"/>
-          <w:szCs w:val="20"/>
-          <w:lang w:eastAsia="zh-CN"/>
-        </w:rPr>
-        <w:t>Jul.</w:t>
-      </w:r>
-      <w:r>
-        <w:rPr>
-          <w:rFonts w:ascii="Times New Roman" w:hAnsi="Times New Roman" w:cs="Times New Roman"/>
-          <w:sz w:val="20"/>
-          <w:szCs w:val="20"/>
-          <w:lang w:eastAsia="zh-CN"/>
-        </w:rPr>
-        <w:t xml:space="preserve"> 20</w:t>
-      </w:r>
-      <w:r>
-        <w:rPr>
-          <w:rFonts w:ascii="Times New Roman" w:hAnsi="Times New Roman" w:cs="Times New Roman"/>
-          <w:sz w:val="20"/>
-          <w:szCs w:val="20"/>
-          <w:lang w:eastAsia="zh-CN"/>
-        </w:rPr>
-        <w:t>22</w:t>
-      </w:r>
-    </w:p>
-    <w:p>
-      <w:pPr>
-        <w:tabs>
-          <w:tab w:val="right" w:pos="10800"/>
-        </w:tabs>
-        <w:rPr>
-          <w:rFonts w:ascii="Times New Roman" w:hAnsi="Times New Roman" w:cs="Times New Roman"/>
-          <w:sz w:val="15"/>
-          <w:szCs w:val="16"/>
-          <w:lang w:eastAsia="zh-CN"/>
-        </w:rPr>
-      </w:pPr>
-      <w:r>
-        <w:rPr>
-          <w:rFonts w:ascii="Times New Roman" w:hAnsi="Times New Roman" w:cs="Times New Roman"/>
-          <w:sz w:val="20"/>
-          <w:szCs w:val="20"/>
-          <w:lang w:eastAsia="zh-CN"/>
-        </w:rPr>
-        <w:t>Executive Education</w:t>
-      </w:r>
-      <w:r>
-        <w:rPr>
-          <w:rFonts w:ascii="Times New Roman" w:hAnsi="Times New Roman" w:cs="Times New Roman"/>
-          <w:sz w:val="20"/>
-          <w:szCs w:val="20"/>
-          <w:lang w:eastAsia="zh-CN"/>
-        </w:rPr>
-        <w:t xml:space="preserve"> Program</w:t>
-      </w:r>
-      <w:r>
-        <w:rPr>
-          <w:rFonts w:ascii="Times New Roman" w:hAnsi="Times New Roman" w:cs="Times New Roman"/>
-          <w:sz w:val="20"/>
-          <w:szCs w:val="20"/>
-          <w:lang w:eastAsia="zh-CN"/>
-        </w:rPr>
-        <w:t>s</w:t>
-      </w:r>
-      <w:r>
-        <w:rPr>
-          <w:rFonts w:ascii="Times New Roman" w:hAnsi="Times New Roman" w:cs="Times New Roman"/>
-          <w:sz w:val="20"/>
-          <w:szCs w:val="20"/>
-          <w:lang w:eastAsia="zh-CN"/>
-        </w:rPr>
-        <w:t xml:space="preserve"> at </w:t>
-      </w:r>
-      <w:proofErr w:type="spellStart"/>
-      <w:r>
-        <w:rPr>
-          <w:rFonts w:ascii="Times New Roman" w:hAnsi="Times New Roman" w:cs="Times New Roman"/>
-          <w:sz w:val="20"/>
-          <w:szCs w:val="20"/>
-          <w:lang w:eastAsia="zh-CN"/>
-        </w:rPr>
-        <w:t>Møller</w:t>
-      </w:r>
-      <w:proofErr w:type="spellEnd"/>
-      <w:r>
-        <w:rPr>
-          <w:rFonts w:ascii="Times New Roman" w:hAnsi="Times New Roman" w:cs="Times New Roman"/>
-          <w:sz w:val="20"/>
-          <w:szCs w:val="20"/>
-          <w:lang w:eastAsia="zh-CN"/>
-        </w:rPr>
-        <w:t xml:space="preserve"> Centre, University of Cambridge</w:t>
-      </w:r>
-      <w:r>
-        <w:rPr>
-          <w:rFonts w:ascii="Times New Roman" w:hAnsi="Times New Roman" w:cs="Times New Roman"/>
-          <w:b/>
-          <w:sz w:val="21"/>
-          <w:szCs w:val="22"/>
-          <w:lang w:eastAsia="zh-CN"/>
-        </w:rPr>
-        <w:t xml:space="preserve"> </w:t>
-      </w:r>
-      <w:r>
-        <w:rPr>
-          <w:rFonts w:ascii="Times New Roman" w:hAnsi="Times New Roman" w:cs="Times New Roman"/>
-          <w:sz w:val="21"/>
-          <w:szCs w:val="22"/>
-          <w:lang w:eastAsia="zh-CN"/>
-        </w:rPr>
-        <w:t xml:space="preserve">| </w:t>
-      </w:r>
-      <w:r>
-        <w:rPr>
-          <w:rFonts w:ascii="Times New Roman" w:hAnsi="Times New Roman" w:cs="Times New Roman"/>
-          <w:i/>
-          <w:sz w:val="18"/>
-          <w:szCs w:val="20"/>
-          <w:lang w:eastAsia="zh-CN"/>
-        </w:rPr>
-        <w:t>Client Relationship Assistant</w:t>
-      </w:r>
-      <w:r>
-        <w:rPr>
-          <w:rFonts w:ascii="Times New Roman" w:hAnsi="Times New Roman" w:cs="Times New Roman"/>
-          <w:sz w:val="22"/>
-          <w:szCs w:val="22"/>
-          <w:lang w:eastAsia="zh-CN"/>
-        </w:rPr>
-        <w:tab/>
-      </w:r>
-      <w:r>
-        <w:rPr>
-          <w:rFonts w:ascii="Times New Roman" w:hAnsi="Times New Roman" w:cs="Times New Roman"/>
-          <w:sz w:val="16"/>
-          <w:szCs w:val="16"/>
-          <w:lang w:eastAsia="zh-CN"/>
-        </w:rPr>
-        <w:t>Jul</w:t>
-      </w:r>
-      <w:r>
-        <w:rPr>
-          <w:rFonts w:ascii="Times New Roman" w:hAnsi="Times New Roman" w:cs="Times New Roman"/>
-          <w:sz w:val="16"/>
-          <w:szCs w:val="16"/>
-          <w:lang w:eastAsia="zh-CN"/>
-        </w:rPr>
-        <w:t>.</w:t>
-      </w:r>
-      <w:r>
-        <w:rPr>
-          <w:rFonts w:ascii="Times New Roman" w:hAnsi="Times New Roman" w:cs="Times New Roman"/>
-          <w:sz w:val="16"/>
-          <w:szCs w:val="16"/>
-          <w:lang w:eastAsia="zh-CN"/>
-        </w:rPr>
-        <w:t xml:space="preserve"> - Sep.</w:t>
-      </w:r>
-      <w:r>
-        <w:rPr>
-          <w:rFonts w:ascii="Times New Roman" w:hAnsi="Times New Roman" w:cs="Times New Roman"/>
-          <w:sz w:val="16"/>
-          <w:szCs w:val="16"/>
-          <w:lang w:eastAsia="zh-CN"/>
-        </w:rPr>
-        <w:t xml:space="preserve"> 2019</w:t>
+        <w:t>Jan. - Dec. 2017</w:t>
       </w:r>
     </w:p>
     <w:p>
@@ -5213,7 +5081,7 @@
           <w:sz w:val="22"/>
           <w:szCs w:val="22"/>
         </w:rPr>
-        <w:t xml:space="preserve"> Zheng, J., </w:t>
+        <w:t xml:space="preserve"> Zheng, J.,</w:t>
       </w:r>
       <w:r>
         <w:rPr>
@@ -5222,7 +5090,7 @@
           <w:sz w:val="22"/>
           <w:szCs w:val="22"/>
         </w:rPr>
-        <w:t xml:space="preserve">… </w:t>
+        <w:t xml:space="preserve"> </w:t>
       </w:r>
       <w:r>
         <w:rPr>
@@ -5230,8 +5098,9 @@
           <w:bCs/>
           <w:sz w:val="22"/>
           <w:szCs w:val="22"/>
-        </w:rPr>
-        <w:t>and Meister, M.</w:t>
+          <w:lang w:eastAsia="zh-CN"/>
+        </w:rPr>
+        <w:t>Pollak, D.</w:t>
       </w:r>
       <w:r>
         <w:rPr>
@@ -5239,8 +5108,9 @@
           <w:bCs/>
           <w:sz w:val="22"/>
           <w:szCs w:val="22"/>
-        </w:rPr>
-        <w:t xml:space="preserve"> </w:t>
+          <w:lang w:eastAsia="zh-CN"/>
+        </w:rPr>
+        <w:t>, …</w:t>
       </w:r>
       <w:r>
         <w:rPr>
@@ -5248,6 +5118,44 @@
           <w:bCs/>
           <w:sz w:val="22"/>
           <w:szCs w:val="22"/>
+          <w:lang w:eastAsia="zh-CN"/>
+        </w:rPr>
+        <w:t xml:space="preserve"> </w:t>
+      </w:r>
+      <w:r>
+        <w:rPr>
+          <w:rFonts w:ascii="Times New Roman" w:hAnsi="Times New Roman" w:cs="Times New Roman" w:hint="eastAsia"/>
+          <w:bCs/>
+          <w:sz w:val="22"/>
+          <w:szCs w:val="22"/>
+          <w:lang w:eastAsia="zh-CN"/>
+        </w:rPr>
+        <w:t>a</w:t>
+      </w:r>
+      <w:r>
+        <w:rPr>
+          <w:rFonts w:ascii="Times New Roman" w:hAnsi="Times New Roman" w:cs="Times New Roman"/>
+          <w:bCs/>
+          <w:sz w:val="22"/>
+          <w:szCs w:val="22"/>
+        </w:rPr>
+        <w:t>nd Meister, M.</w:t>
+      </w:r>
+      <w:r>
+        <w:rPr>
+          <w:rFonts w:ascii="Times New Roman" w:hAnsi="Times New Roman" w:cs="Times New Roman"/>
+          <w:bCs/>
+          <w:sz w:val="22"/>
+          <w:szCs w:val="22"/>
+        </w:rPr>
+        <w:t xml:space="preserve"> </w:t>
+      </w:r>
+      <w:r>
+        <w:rPr>
+          <w:rFonts w:ascii="Times New Roman" w:hAnsi="Times New Roman" w:cs="Times New Roman"/>
+          <w:bCs/>
+          <w:sz w:val="22"/>
+          <w:szCs w:val="22"/>
         </w:rPr>
         <w:t>(</w:t>
       </w:r>
@@ -5278,19 +5186,20 @@
     </w:p>
     <w:p>
       <w:pPr>
+        <w:spacing w:before="60" w:line="280" w:lineRule="exact"/>
         <w:ind w:left="360" w:hanging="360"/>
         <w:jc w:val="both"/>
         <w:rPr>
           <w:rFonts w:ascii="Times New Roman" w:hAnsi="Times New Roman" w:cs="Times New Roman"/>
-          <w:sz w:val="22"/>
-          <w:szCs w:val="22"/>
-        </w:rPr>
-      </w:pPr>
-      <w:r>
-        <w:rPr>
-          <w:rFonts w:ascii="Times New Roman" w:hAnsi="Times New Roman" w:cs="Times New Roman"/>
-          <w:sz w:val="22"/>
-          <w:szCs w:val="22"/>
+          <w:sz w:val="20"/>
+          <w:szCs w:val="20"/>
+        </w:rPr>
+      </w:pPr>
+      <w:r>
+        <w:rPr>
+          <w:rFonts w:ascii="Times New Roman" w:hAnsi="Times New Roman" w:cs="Times New Roman"/>
+          <w:sz w:val="20"/>
+          <w:szCs w:val="20"/>
         </w:rPr>
         <w:t xml:space="preserve">Jiang, L., Li, W., </w:t>
       </w:r>
@@ -5298,8 +5207,8 @@
       <w:r>
         <w:rPr>
           <w:rFonts w:ascii="Times New Roman" w:hAnsi="Times New Roman" w:cs="Times New Roman"/>
-          <w:sz w:val="22"/>
-          <w:szCs w:val="22"/>
+          <w:sz w:val="20"/>
+          <w:szCs w:val="20"/>
         </w:rPr>
         <w:t>Mamtilahun</w:t>
       </w:r>
@@ -5307,8 +5216,8 @@
       <w:r>
         <w:rPr>
           <w:rFonts w:ascii="Times New Roman" w:hAnsi="Times New Roman" w:cs="Times New Roman"/>
-          <w:sz w:val="22"/>
-          <w:szCs w:val="22"/>
+          <w:sz w:val="20"/>
+          <w:szCs w:val="20"/>
         </w:rPr>
         <w:t xml:space="preserve">, M., Song, Y., Ma, Y., Qu, M., Lu, Y., He, X., </w:t>
       </w:r>
@@ -5316,16 +5225,16 @@
         <w:rPr>
           <w:rFonts w:ascii="Times New Roman" w:hAnsi="Times New Roman" w:cs="Times New Roman"/>
           <w:b/>
-          <w:sz w:val="22"/>
-          <w:szCs w:val="22"/>
+          <w:sz w:val="20"/>
+          <w:szCs w:val="20"/>
         </w:rPr>
         <w:t>Zheng, J.</w:t>
       </w:r>
       <w:r>
         <w:rPr>
           <w:rFonts w:ascii="Times New Roman" w:hAnsi="Times New Roman" w:cs="Times New Roman"/>
-          <w:sz w:val="22"/>
-          <w:szCs w:val="22"/>
+          <w:sz w:val="20"/>
+          <w:szCs w:val="20"/>
         </w:rPr>
         <w:t xml:space="preserve"> . . . Wang, Y. (2017). Optogenetic Inhibition of Striatal GABAergic Neuronal Activity Improves Outcomes After Ischemic Brain Injury. </w:t>
       </w:r>
@@ -5334,44 +5243,46 @@
           <w:rFonts w:ascii="Times New Roman" w:hAnsi="Times New Roman" w:cs="Times New Roman"/>
           <w:i/>
           <w:iCs/>
-          <w:sz w:val="22"/>
-          <w:szCs w:val="22"/>
+          <w:sz w:val="20"/>
+          <w:szCs w:val="20"/>
         </w:rPr>
         <w:t>Stroke, 48</w:t>
       </w:r>
       <w:r>
         <w:rPr>
           <w:rFonts w:ascii="Times New Roman" w:hAnsi="Times New Roman" w:cs="Times New Roman"/>
-          <w:sz w:val="22"/>
-          <w:szCs w:val="22"/>
+          <w:sz w:val="20"/>
+          <w:szCs w:val="20"/>
         </w:rPr>
         <w:t xml:space="preserve">(12), 3375-3383. </w:t>
       </w:r>
     </w:p>
     <w:p>
       <w:pPr>
+        <w:spacing w:before="60" w:line="280" w:lineRule="exact"/>
         <w:ind w:left="360" w:hanging="360"/>
         <w:jc w:val="both"/>
         <w:rPr>
           <w:rFonts w:ascii="Times New Roman" w:hAnsi="Times New Roman" w:cs="Times New Roman"/>
-          <w:sz w:val="22"/>
-          <w:szCs w:val="22"/>
+          <w:sz w:val="20"/>
+          <w:szCs w:val="20"/>
         </w:rPr>
       </w:pPr>
       <w:proofErr w:type="spellStart"/>
       <w:r>
         <w:rPr>
           <w:rFonts w:ascii="Times New Roman" w:hAnsi="Times New Roman" w:cs="Times New Roman"/>
-          <w:sz w:val="22"/>
-        </w:rPr>
-        <w:lastRenderedPageBreak/>
+          <w:sz w:val="20"/>
+          <w:szCs w:val="20"/>
+        </w:rPr>
         <w:t>Bracko</w:t>
       </w:r>
       <w:proofErr w:type="spellEnd"/>
       <w:r>
         <w:rPr>
           <w:rFonts w:ascii="Times New Roman" w:hAnsi="Times New Roman" w:cs="Times New Roman"/>
-          <w:sz w:val="22"/>
+          <w:sz w:val="20"/>
+          <w:szCs w:val="20"/>
         </w:rPr>
         <w:t xml:space="preserve">, O., Cruz, J., N. </w:t>
       </w:r>
@@ -5379,7 +5290,8 @@
       <w:r>
         <w:rPr>
           <w:rFonts w:ascii="Times New Roman" w:hAnsi="Times New Roman" w:cs="Times New Roman"/>
-          <w:sz w:val="22"/>
+          <w:sz w:val="20"/>
+          <w:szCs w:val="20"/>
         </w:rPr>
         <w:t>Njiru</w:t>
       </w:r>
@@ -5387,7 +5299,8 @@
       <w:r>
         <w:rPr>
           <w:rFonts w:ascii="Times New Roman" w:hAnsi="Times New Roman" w:cs="Times New Roman"/>
-          <w:sz w:val="22"/>
+          <w:sz w:val="20"/>
+          <w:szCs w:val="20"/>
         </w:rPr>
         <w:t xml:space="preserve">, B., Swallow, M., </w:t>
       </w:r>
@@ -5396,38 +5309,34 @@
           <w:rFonts w:ascii="Times New Roman" w:hAnsi="Times New Roman" w:cs="Times New Roman"/>
           <w:b/>
           <w:bCs/>
-          <w:sz w:val="22"/>
+          <w:sz w:val="20"/>
+          <w:szCs w:val="20"/>
         </w:rPr>
         <w:t>Zheng, J.</w:t>
       </w:r>
       <w:r>
         <w:rPr>
           <w:rFonts w:ascii="Times New Roman" w:hAnsi="Times New Roman" w:cs="Times New Roman"/>
-          <w:sz w:val="22"/>
-        </w:rPr>
-        <w:t xml:space="preserve">, Ali, M., … Schaffer, C. (2018). </w:t>
-      </w:r>
-      <w:r>
-        <w:rPr>
-          <w:rFonts w:ascii="Times New Roman" w:hAnsi="Times New Roman" w:cs="Times New Roman"/>
-          <w:sz w:val="22"/>
-          <w:szCs w:val="22"/>
-        </w:rPr>
-        <w:t xml:space="preserve">Stalled Blood Flow in Brain Capillaries Is Responsible for Reduced Cortical Perfusion and Impacts Cognitive Function in Mouse Models of Alzheimer's Disease. </w:t>
+          <w:sz w:val="20"/>
+          <w:szCs w:val="20"/>
+        </w:rPr>
+        <w:t xml:space="preserve">, Ali, M., … Schaffer, C. (2018). Stalled Blood Flow in Brain Capillaries Is Responsible for Reduced Cortical Perfusion and Impacts Cognitive Function in Mouse Models of Alzheimer's Disease. </w:t>
       </w:r>
       <w:r>
         <w:rPr>
           <w:rFonts w:ascii="Times New Roman" w:hAnsi="Times New Roman" w:cs="Times New Roman"/>
           <w:i/>
           <w:iCs/>
-          <w:sz w:val="22"/>
+          <w:sz w:val="20"/>
+          <w:szCs w:val="20"/>
         </w:rPr>
         <w:t>Alzheimer’s &amp; Dementia</w:t>
       </w:r>
       <w:r>
         <w:rPr>
           <w:rFonts w:ascii="Times New Roman" w:hAnsi="Times New Roman" w:cs="Times New Roman"/>
-          <w:sz w:val="22"/>
+          <w:sz w:val="20"/>
+          <w:szCs w:val="20"/>
         </w:rPr>
         <w:t xml:space="preserve">, </w:t>
       </w:r>
@@ -5436,33 +5345,37 @@
           <w:rFonts w:ascii="Times New Roman" w:hAnsi="Times New Roman" w:cs="Times New Roman"/>
           <w:i/>
           <w:iCs/>
-          <w:sz w:val="22"/>
+          <w:sz w:val="20"/>
+          <w:szCs w:val="20"/>
         </w:rPr>
         <w:t>14</w:t>
       </w:r>
       <w:r>
         <w:rPr>
           <w:rFonts w:ascii="Times New Roman" w:hAnsi="Times New Roman" w:cs="Times New Roman"/>
-          <w:sz w:val="22"/>
+          <w:sz w:val="20"/>
+          <w:szCs w:val="20"/>
         </w:rPr>
         <w:t xml:space="preserve">, P651–P652. </w:t>
       </w:r>
     </w:p>
     <w:p>
       <w:pPr>
+        <w:spacing w:before="60" w:line="280" w:lineRule="exact"/>
         <w:ind w:left="360" w:hanging="360"/>
         <w:jc w:val="both"/>
         <w:rPr>
           <w:rFonts w:ascii="Times New Roman" w:hAnsi="Times New Roman" w:cs="Times New Roman"/>
-          <w:sz w:val="22"/>
-          <w:szCs w:val="22"/>
+          <w:sz w:val="20"/>
+          <w:szCs w:val="20"/>
         </w:rPr>
       </w:pPr>
       <w:proofErr w:type="spellStart"/>
       <w:r>
         <w:rPr>
           <w:rFonts w:ascii="Times New Roman" w:hAnsi="Times New Roman" w:cs="Times New Roman"/>
-          <w:sz w:val="22"/>
+          <w:sz w:val="20"/>
+          <w:szCs w:val="20"/>
         </w:rPr>
         <w:t>Bracko</w:t>
       </w:r>
@@ -5470,7 +5383,8 @@
       <w:r>
         <w:rPr>
           <w:rFonts w:ascii="Times New Roman" w:hAnsi="Times New Roman" w:cs="Times New Roman"/>
-          <w:sz w:val="22"/>
+          <w:sz w:val="20"/>
+          <w:szCs w:val="20"/>
         </w:rPr>
         <w:t xml:space="preserve">, O., Cruz, J., K. </w:t>
       </w:r>
@@ -5478,7 +5392,8 @@
       <w:r>
         <w:rPr>
           <w:rFonts w:ascii="Times New Roman" w:hAnsi="Times New Roman" w:cs="Times New Roman"/>
-          <w:sz w:val="22"/>
+          <w:sz w:val="20"/>
+          <w:szCs w:val="20"/>
         </w:rPr>
         <w:t>Vinarcsik</w:t>
       </w:r>
@@ -5486,7 +5401,8 @@
       <w:r>
         <w:rPr>
           <w:rFonts w:ascii="Times New Roman" w:hAnsi="Times New Roman" w:cs="Times New Roman"/>
-          <w:sz w:val="22"/>
+          <w:sz w:val="20"/>
+          <w:szCs w:val="20"/>
         </w:rPr>
         <w:t xml:space="preserve">, L., Ali, M., Swallow, M., </w:t>
       </w:r>
@@ -5495,38 +5411,34 @@
           <w:rFonts w:ascii="Times New Roman" w:hAnsi="Times New Roman" w:cs="Times New Roman"/>
           <w:b/>
           <w:bCs/>
-          <w:sz w:val="22"/>
+          <w:sz w:val="20"/>
+          <w:szCs w:val="20"/>
         </w:rPr>
         <w:t>Zheng, J.</w:t>
       </w:r>
       <w:r>
         <w:rPr>
           <w:rFonts w:ascii="Times New Roman" w:hAnsi="Times New Roman" w:cs="Times New Roman"/>
-          <w:sz w:val="22"/>
-        </w:rPr>
-        <w:t xml:space="preserve">, … Schaffer, C. (2018). </w:t>
-      </w:r>
-      <w:r>
-        <w:rPr>
-          <w:rFonts w:ascii="Times New Roman" w:hAnsi="Times New Roman" w:cs="Times New Roman"/>
-          <w:sz w:val="22"/>
-          <w:szCs w:val="22"/>
-        </w:rPr>
-        <w:t xml:space="preserve">High Fat Diet Exacerbates Capillary Stalling in Alzheimer's Disease-related Pathology in the APP/PS1 Mice Model. </w:t>
+          <w:sz w:val="20"/>
+          <w:szCs w:val="20"/>
+        </w:rPr>
+        <w:t xml:space="preserve">, … Schaffer, C. (2018). High Fat Diet Exacerbates Capillary Stalling in Alzheimer's Disease-related Pathology in the APP/PS1 Mice Model. </w:t>
       </w:r>
       <w:r>
         <w:rPr>
           <w:rFonts w:ascii="Times New Roman" w:hAnsi="Times New Roman" w:cs="Times New Roman"/>
           <w:i/>
           <w:iCs/>
-          <w:sz w:val="22"/>
+          <w:sz w:val="20"/>
+          <w:szCs w:val="20"/>
         </w:rPr>
         <w:t>Alzheimer’s &amp; Dementia</w:t>
       </w:r>
       <w:r>
         <w:rPr>
           <w:rFonts w:ascii="Times New Roman" w:hAnsi="Times New Roman" w:cs="Times New Roman"/>
-          <w:sz w:val="22"/>
+          <w:sz w:val="20"/>
+          <w:szCs w:val="20"/>
         </w:rPr>
         <w:t xml:space="preserve">, </w:t>
       </w:r>
@@ -5535,14 +5447,16 @@
           <w:rFonts w:ascii="Times New Roman" w:hAnsi="Times New Roman" w:cs="Times New Roman"/>
           <w:i/>
           <w:iCs/>
-          <w:sz w:val="22"/>
+          <w:sz w:val="20"/>
+          <w:szCs w:val="20"/>
         </w:rPr>
         <w:t>14</w:t>
       </w:r>
       <w:r>
         <w:rPr>
           <w:rFonts w:ascii="Times New Roman" w:hAnsi="Times New Roman" w:cs="Times New Roman"/>
-          <w:sz w:val="22"/>
+          <w:sz w:val="20"/>
+          <w:szCs w:val="20"/>
         </w:rPr>
         <w:t xml:space="preserve">, P749–P750. </w:t>
       </w:r>

</xml_diff>